<commit_message>
Added firing sequence flow chart, gannt chart
</commit_message>
<xml_diff>
--- a/TSAR/TSAR_Requirements.docx
+++ b/TSAR/TSAR_Requirements.docx
@@ -2085,7 +2085,7 @@
 
 <file path=word/comments.xml><?xml version="1.0" encoding="utf-8"?>
 <w:comments xmlns:mc="http://schemas.openxmlformats.org/markup-compatibility/2006" xmlns:o="urn:schemas-microsoft-com:office:office" xmlns:r="http://schemas.openxmlformats.org/officeDocument/2006/relationships" xmlns:m="http://schemas.openxmlformats.org/officeDocument/2006/math" xmlns:v="urn:schemas-microsoft-com:vml" xmlns:wp="http://schemas.openxmlformats.org/drawingml/2006/wordprocessingDrawing" xmlns:w10="urn:schemas-microsoft-com:office:word" xmlns:w="http://schemas.openxmlformats.org/wordprocessingml/2006/main" xmlns:wne="http://schemas.microsoft.com/office/word/2006/wordml" xmlns:sl="http://schemas.openxmlformats.org/schemaLibrary/2006/main" xmlns:a="http://schemas.openxmlformats.org/drawingml/2006/main" xmlns:pic="http://schemas.openxmlformats.org/drawingml/2006/picture" xmlns:c="http://schemas.openxmlformats.org/drawingml/2006/chart" xmlns:lc="http://schemas.openxmlformats.org/drawingml/2006/lockedCanvas" xmlns:dgm="http://schemas.openxmlformats.org/drawingml/2006/diagram" xmlns:wps="http://schemas.microsoft.com/office/word/2010/wordprocessingShape" xmlns:wpg="http://schemas.microsoft.com/office/word/2010/wordprocessingGroup">
-  <w:comment w:author="Andrew Greenberg" w:id="0" w:date="2016-06-15T23:46:25Z">
+  <w:comment w:author="Andrew Greenberg" w:id="0" w:date="2016-06-15T14:28:33Z">
     <w:p>
       <w:pPr>
         <w:keepNext w:val="0"/>
@@ -2136,7 +2136,7 @@
       </w:r>
     </w:p>
   </w:comment>
-  <w:comment w:author="Matt Hauer" w:id="1" w:date="2016-06-15T23:44:19Z">
+  <w:comment w:author="Matt Hauer" w:id="1" w:date="2016-06-15T16:44:19Z">
     <w:p>
       <w:pPr>
         <w:keepNext w:val="0"/>
@@ -2236,7 +2236,7 @@
       </w:r>
     </w:p>
   </w:comment>
-  <w:comment w:author="Matt Hauer" w:id="2" w:date="2016-06-15T23:46:25Z">
+  <w:comment w:author="Matt Hauer" w:id="2" w:date="2016-06-15T16:46:25Z">
     <w:p>
       <w:pPr>
         <w:keepNext w:val="0"/>
@@ -2287,7 +2287,7 @@
       </w:r>
     </w:p>
   </w:comment>
-  <w:comment w:author="Matt Hauer" w:id="3" w:date="2016-06-16T01:01:32Z">
+  <w:comment w:author="Matt Hauer" w:id="3" w:date="2016-06-15T18:01:09Z">
     <w:p>
       <w:pPr>
         <w:keepNext w:val="0"/>

</xml_diff>